<commit_message>
Atualização do documento e código arrumado
</commit_message>
<xml_diff>
--- a/Doc/SMART Energy.docx
+++ b/Doc/SMART Energy.docx
@@ -42,6 +42,7 @@
           <w:p>
             <w:pPr>
               <w:pStyle w:val="Ttulo3"/>
+              <w:spacing w:before="0" w:after="0"/>
               <w:rPr>
                 <w:rFonts w:cs="Arial"/>
               </w:rPr>
@@ -181,6 +182,14 @@
               </w:rPr>
               <w:t>1</w:t>
             </w:r>
+          </w:p>
+          <w:p>
+            <w:pPr>
+              <w:rPr>
+                <w:rFonts w:ascii="Arial" w:hAnsi="Arial" w:cs="Arial"/>
+                <w:b/>
+              </w:rPr>
+            </w:pPr>
           </w:p>
         </w:tc>
       </w:tr>
@@ -484,7 +493,250 @@
                 <w:szCs w:val="22"/>
                 <w:lang w:val="pt"/>
               </w:rPr>
-              <w:t xml:space="preserve">Nos dias de hoje, devido à alta presença e utilização de eletrônicos e eletrodomésticos nas residências em conjunto com a falta de conscientização das pessoas, estamos sujeitos a um consumo descontrolado de nossa energia elétrica. Práticas como, utilizar diversos aparelhos eletrodomésticos ao mesmo tempo, deixar a porta da geladeira aberta, utilizar a máquina de lavar com uma quantidade pequena de roupas, deixar as luzes ligadas ao sair de casa, entre outras, são um dos motivos do consumo excessivo da energia elétrica que gera o desperdício de nossas fontes de recursos e prejudica o meio ambiente. </w:t>
+              <w:t>A</w:t>
+            </w:r>
+            <w:r>
+              <w:rPr>
+                <w:rFonts w:ascii="Calibri" w:hAnsi="Calibri" w:cs="Calibri"/>
+                <w:sz w:val="22"/>
+                <w:szCs w:val="22"/>
+                <w:lang w:val="pt"/>
+              </w:rPr>
+              <w:t xml:space="preserve"> alta presença de eletrônicos e eletrodomésticos nas residências</w:t>
+            </w:r>
+            <w:r>
+              <w:rPr>
+                <w:rFonts w:ascii="Calibri" w:hAnsi="Calibri" w:cs="Calibri"/>
+                <w:sz w:val="22"/>
+                <w:szCs w:val="22"/>
+                <w:lang w:val="pt"/>
+              </w:rPr>
+              <w:t xml:space="preserve">, </w:t>
+            </w:r>
+            <w:r>
+              <w:rPr>
+                <w:rFonts w:ascii="Calibri" w:hAnsi="Calibri" w:cs="Calibri"/>
+                <w:sz w:val="22"/>
+                <w:szCs w:val="22"/>
+                <w:lang w:val="pt"/>
+              </w:rPr>
+              <w:t>a frequente necessidade de utilização destes equipamentos</w:t>
+            </w:r>
+            <w:r>
+              <w:rPr>
+                <w:rFonts w:ascii="Calibri" w:hAnsi="Calibri" w:cs="Calibri"/>
+                <w:sz w:val="22"/>
+                <w:szCs w:val="22"/>
+                <w:lang w:val="pt"/>
+              </w:rPr>
+              <w:t xml:space="preserve"> e a falta de conscientização das pessoas </w:t>
+            </w:r>
+            <w:r>
+              <w:rPr>
+                <w:rFonts w:ascii="Calibri" w:hAnsi="Calibri" w:cs="Calibri"/>
+                <w:sz w:val="22"/>
+                <w:szCs w:val="22"/>
+                <w:lang w:val="pt"/>
+              </w:rPr>
+              <w:t>relacionado a práticas</w:t>
+            </w:r>
+            <w:r>
+              <w:rPr>
+                <w:rFonts w:ascii="Calibri" w:hAnsi="Calibri" w:cs="Calibri"/>
+                <w:sz w:val="22"/>
+                <w:szCs w:val="22"/>
+                <w:lang w:val="pt"/>
+              </w:rPr>
+              <w:t xml:space="preserve"> como</w:t>
+            </w:r>
+            <w:r>
+              <w:rPr>
+                <w:rFonts w:ascii="Calibri" w:hAnsi="Calibri" w:cs="Calibri"/>
+                <w:sz w:val="22"/>
+                <w:szCs w:val="22"/>
+                <w:lang w:val="pt"/>
+              </w:rPr>
+              <w:t>:</w:t>
+            </w:r>
+            <w:r>
+              <w:rPr>
+                <w:rFonts w:ascii="Calibri" w:hAnsi="Calibri" w:cs="Calibri"/>
+                <w:sz w:val="22"/>
+                <w:szCs w:val="22"/>
+                <w:lang w:val="pt"/>
+              </w:rPr>
+              <w:t xml:space="preserve"> utilizar diversos aparelhos eletrodomésticos</w:t>
+            </w:r>
+            <w:r>
+              <w:rPr>
+                <w:rFonts w:ascii="Calibri" w:hAnsi="Calibri" w:cs="Calibri"/>
+                <w:sz w:val="22"/>
+                <w:szCs w:val="22"/>
+                <w:lang w:val="pt"/>
+              </w:rPr>
+              <w:t xml:space="preserve"> sem necessidade</w:t>
+            </w:r>
+            <w:r>
+              <w:rPr>
+                <w:rFonts w:ascii="Calibri" w:hAnsi="Calibri" w:cs="Calibri"/>
+                <w:sz w:val="22"/>
+                <w:szCs w:val="22"/>
+                <w:lang w:val="pt"/>
+              </w:rPr>
+              <w:t xml:space="preserve"> ao mesmo tempo</w:t>
+            </w:r>
+            <w:r>
+              <w:rPr>
+                <w:rFonts w:ascii="Calibri" w:hAnsi="Calibri" w:cs="Calibri"/>
+                <w:sz w:val="22"/>
+                <w:szCs w:val="22"/>
+                <w:lang w:val="pt"/>
+              </w:rPr>
+              <w:t>;</w:t>
+            </w:r>
+            <w:r>
+              <w:rPr>
+                <w:rFonts w:ascii="Calibri" w:hAnsi="Calibri" w:cs="Calibri"/>
+                <w:sz w:val="22"/>
+                <w:szCs w:val="22"/>
+                <w:lang w:val="pt"/>
+              </w:rPr>
+              <w:t xml:space="preserve"> </w:t>
+            </w:r>
+            <w:r>
+              <w:rPr>
+                <w:rFonts w:ascii="Calibri" w:hAnsi="Calibri" w:cs="Calibri"/>
+                <w:sz w:val="22"/>
+                <w:szCs w:val="22"/>
+                <w:lang w:val="pt"/>
+              </w:rPr>
+              <w:t>esquecer a porta da geladeira aberta;</w:t>
+            </w:r>
+            <w:r>
+              <w:rPr>
+                <w:rFonts w:ascii="Calibri" w:hAnsi="Calibri" w:cs="Calibri"/>
+                <w:sz w:val="22"/>
+                <w:szCs w:val="22"/>
+                <w:lang w:val="pt"/>
+              </w:rPr>
+              <w:t xml:space="preserve"> utilizar a máquina de lavar com u</w:t>
+            </w:r>
+            <w:r>
+              <w:rPr>
+                <w:rFonts w:ascii="Calibri" w:hAnsi="Calibri" w:cs="Calibri"/>
+                <w:sz w:val="22"/>
+                <w:szCs w:val="22"/>
+                <w:lang w:val="pt"/>
+              </w:rPr>
+              <w:t>ma quantidade pequena de roupas;</w:t>
+            </w:r>
+            <w:r>
+              <w:rPr>
+                <w:rFonts w:ascii="Calibri" w:hAnsi="Calibri" w:cs="Calibri"/>
+                <w:sz w:val="22"/>
+                <w:szCs w:val="22"/>
+                <w:lang w:val="pt"/>
+              </w:rPr>
+              <w:t xml:space="preserve"> deixar as luzes ligadas ao sair de casa</w:t>
+            </w:r>
+            <w:r>
+              <w:rPr>
+                <w:rFonts w:ascii="Calibri" w:hAnsi="Calibri" w:cs="Calibri"/>
+                <w:sz w:val="22"/>
+                <w:szCs w:val="22"/>
+                <w:lang w:val="pt"/>
+              </w:rPr>
+              <w:t>;</w:t>
+            </w:r>
+            <w:r>
+              <w:rPr>
+                <w:rFonts w:ascii="Calibri" w:hAnsi="Calibri" w:cs="Calibri"/>
+                <w:sz w:val="22"/>
+                <w:szCs w:val="22"/>
+                <w:lang w:val="pt"/>
+              </w:rPr>
+              <w:t xml:space="preserve"> </w:t>
+            </w:r>
+            <w:r>
+              <w:rPr>
+                <w:rFonts w:ascii="Calibri" w:hAnsi="Calibri" w:cs="Calibri"/>
+                <w:sz w:val="22"/>
+                <w:szCs w:val="22"/>
+                <w:lang w:val="pt"/>
+              </w:rPr>
+              <w:t>optar por produtos com baixa qualificação na ENCE (</w:t>
+            </w:r>
+            <w:r>
+              <w:rPr>
+                <w:rFonts w:ascii="Calibri" w:hAnsi="Calibri" w:cs="Calibri"/>
+                <w:sz w:val="22"/>
+                <w:szCs w:val="22"/>
+                <w:lang w:val="pt"/>
+              </w:rPr>
+              <w:t>Etiqueta Nacional de Conservação de Energia</w:t>
+            </w:r>
+            <w:r>
+              <w:rPr>
+                <w:rFonts w:ascii="Calibri" w:hAnsi="Calibri" w:cs="Calibri"/>
+                <w:sz w:val="22"/>
+                <w:szCs w:val="22"/>
+                <w:lang w:val="pt"/>
+              </w:rPr>
+              <w:t>); entre outros.</w:t>
+            </w:r>
+            <w:r>
+              <w:rPr>
+                <w:rFonts w:ascii="Calibri" w:hAnsi="Calibri" w:cs="Calibri"/>
+                <w:sz w:val="22"/>
+                <w:szCs w:val="22"/>
+                <w:lang w:val="pt"/>
+              </w:rPr>
+              <w:t xml:space="preserve"> Resultam em um consumo descontrolado de energia que a</w:t>
+            </w:r>
+            <w:r>
+              <w:rPr>
+                <w:rFonts w:ascii="Calibri" w:hAnsi="Calibri" w:cs="Calibri"/>
+                <w:sz w:val="22"/>
+                <w:szCs w:val="22"/>
+                <w:lang w:val="pt"/>
+              </w:rPr>
+              <w:t xml:space="preserve">caba por gerar </w:t>
+            </w:r>
+            <w:r>
+              <w:rPr>
+                <w:rFonts w:ascii="Calibri" w:hAnsi="Calibri" w:cs="Calibri"/>
+                <w:sz w:val="22"/>
+                <w:szCs w:val="22"/>
+                <w:lang w:val="pt"/>
+              </w:rPr>
+              <w:t>o</w:t>
+            </w:r>
+            <w:r>
+              <w:rPr>
+                <w:rFonts w:ascii="Calibri" w:hAnsi="Calibri" w:cs="Calibri"/>
+                <w:sz w:val="22"/>
+                <w:szCs w:val="22"/>
+                <w:lang w:val="pt"/>
+              </w:rPr>
+              <w:t xml:space="preserve"> desperdício de nossas fontes de recursos naturais e </w:t>
+            </w:r>
+            <w:r>
+              <w:rPr>
+                <w:rFonts w:ascii="Calibri" w:hAnsi="Calibri" w:cs="Calibri"/>
+                <w:sz w:val="22"/>
+                <w:szCs w:val="22"/>
+                <w:lang w:val="pt"/>
+              </w:rPr>
+              <w:t>prejudicam</w:t>
+            </w:r>
+            <w:r>
+              <w:rPr>
+                <w:rFonts w:ascii="Calibri" w:hAnsi="Calibri" w:cs="Calibri"/>
+                <w:sz w:val="22"/>
+                <w:szCs w:val="22"/>
+                <w:lang w:val="pt"/>
+              </w:rPr>
+              <w:t xml:space="preserve"> o meio ambiente.  </w:t>
             </w:r>
           </w:p>
           <w:p>
@@ -509,7 +761,7 @@
                 <w:szCs w:val="22"/>
                 <w:lang w:val="pt"/>
               </w:rPr>
-              <w:t xml:space="preserve">Peritos da ONU advertem que o mundo tem de se conscientizar e combater o consumo excessivo de energia para evitar o esgotamento de nossos recursos. Contudo, como combater o consumo excessivo se praticamente tudo o que fazemos está diretamente ligado a energia elétrica. </w:t>
+              <w:t xml:space="preserve">Peritos da ONU advertem que o mundo tem de se conscientizar e combater o consumo excessivo de energia para evitar o esgotamento de nossos recursos. Contudo, como combater o consumo excessivo se praticamente tudo está diretamente ligado a energia elétrica. </w:t>
             </w:r>
           </w:p>
           <w:p>
@@ -534,7 +786,61 @@
                 <w:szCs w:val="22"/>
                 <w:lang w:val="pt"/>
               </w:rPr>
-              <w:t>Novas técnicas como a troca de lâmpadas alógenas por lâmpadas LED, equipamentos que garantem o consumo eficiente de energia e que se desligam automaticamente a partir de um período sem atividade, já vem sendo utilizados a algum tempo, entretanto ainda existe um grande desperdício de energia principalmente pela falta de conscientização das pessoas em relação ao seu consumo desenfreado e as consequências deste ato, tanto em questões ambientais como financeiras.</w:t>
+              <w:t>Novas técnicas como a troca de lâmpadas alógenas por lâmpadas LED,</w:t>
+            </w:r>
+            <w:r>
+              <w:rPr>
+                <w:rFonts w:ascii="Calibri" w:hAnsi="Calibri" w:cs="Calibri"/>
+                <w:sz w:val="22"/>
+                <w:szCs w:val="22"/>
+                <w:lang w:val="pt"/>
+              </w:rPr>
+              <w:t xml:space="preserve"> novas metodologias de marketing sobre o uso eficiente de energia,</w:t>
+            </w:r>
+            <w:r>
+              <w:rPr>
+                <w:rFonts w:ascii="Calibri" w:hAnsi="Calibri" w:cs="Calibri"/>
+                <w:sz w:val="22"/>
+                <w:szCs w:val="22"/>
+                <w:lang w:val="pt"/>
+              </w:rPr>
+              <w:t xml:space="preserve"> equipamentos que garantem o consumo eficiente de energia e que se desligam automaticamente a partir de um período sem atividade, já vem sendo utilizados a algum tempo, entretanto ainda existe um grande desperdício de energia pela falta de conscientização das pessoas em relação </w:t>
+            </w:r>
+            <w:r>
+              <w:rPr>
+                <w:rFonts w:ascii="Calibri" w:hAnsi="Calibri" w:cs="Calibri"/>
+                <w:sz w:val="22"/>
+                <w:szCs w:val="22"/>
+                <w:lang w:val="pt"/>
+              </w:rPr>
+              <w:t>ao próprio consumo de eletricidade em suas residências</w:t>
+            </w:r>
+            <w:r>
+              <w:rPr>
+                <w:rFonts w:ascii="Calibri" w:hAnsi="Calibri" w:cs="Calibri"/>
+                <w:sz w:val="22"/>
+                <w:szCs w:val="22"/>
+                <w:lang w:val="pt"/>
+              </w:rPr>
+              <w:t>, tanto em questões ambientais como financeiras.</w:t>
+            </w:r>
+            <w:r>
+              <w:rPr>
+                <w:rFonts w:ascii="Calibri" w:hAnsi="Calibri" w:cs="Calibri"/>
+                <w:sz w:val="22"/>
+                <w:szCs w:val="22"/>
+                <w:lang w:val="pt"/>
+              </w:rPr>
+              <w:t xml:space="preserve"> </w:t>
+            </w:r>
+            <w:r>
+              <w:rPr>
+                <w:rFonts w:ascii="Calibri" w:hAnsi="Calibri" w:cs="Calibri"/>
+                <w:sz w:val="22"/>
+                <w:szCs w:val="22"/>
+                <w:lang w:val="pt"/>
+              </w:rPr>
+              <w:t>Portanto, como conscientizar as pessoas sobre seu consumo de energia elétrica e gerenciar, eficientemente, os aparelhos eletrônicos e eletrodomésticos afim de combater o desperdício, é o problema em questão.</w:t>
             </w:r>
           </w:p>
           <w:p>
@@ -552,15 +858,6 @@
                 <w:lang w:val="pt"/>
               </w:rPr>
             </w:pPr>
-            <w:r>
-              <w:rPr>
-                <w:rFonts w:ascii="Calibri" w:hAnsi="Calibri" w:cs="Calibri"/>
-                <w:sz w:val="22"/>
-                <w:szCs w:val="22"/>
-                <w:lang w:val="pt"/>
-              </w:rPr>
-              <w:t>Portanto, como conscientizar as pessoas sobre seu consumo de energia elétrica e gerenciar, eficientemente, os aparelhos eletrônicos e eletrodomésticos afim de combater o desperdício, é o problema em questão.</w:t>
-            </w:r>
           </w:p>
         </w:tc>
       </w:tr>
@@ -613,6 +910,7 @@
               <w:rPr>
                 <w:lang w:val="pt-BR"/>
               </w:rPr>
+              <w:lastRenderedPageBreak/>
               <w:t>Objetivo Geral</w:t>
             </w:r>
             <w:r>
@@ -653,19 +951,7 @@
               <w:rPr>
                 <w:rFonts w:ascii="Arial" w:hAnsi="Arial" w:cs="Arial"/>
               </w:rPr>
-              <w:t>o controle e a mensuração</w:t>
-            </w:r>
-            <w:r>
-              <w:rPr>
-                <w:rFonts w:ascii="Arial" w:hAnsi="Arial" w:cs="Arial"/>
-              </w:rPr>
-              <w:t xml:space="preserve"> </w:t>
-            </w:r>
-            <w:r>
-              <w:rPr>
-                <w:rFonts w:ascii="Arial" w:hAnsi="Arial" w:cs="Arial"/>
-              </w:rPr>
-              <w:t>d</w:t>
+              <w:t xml:space="preserve">controlar </w:t>
             </w:r>
             <w:r>
               <w:rPr>
@@ -754,21 +1040,13 @@
               <w:rPr>
                 <w:rFonts w:ascii="Arial" w:hAnsi="Arial" w:cs="Arial"/>
               </w:rPr>
-              <w:t xml:space="preserve">Analisar e refinar </w:t>
-            </w:r>
-            <w:r>
-              <w:rPr>
-                <w:rFonts w:ascii="Arial" w:hAnsi="Arial" w:cs="Arial"/>
-              </w:rPr>
-              <w:t xml:space="preserve">os requisitos </w:t>
-            </w:r>
-            <w:bookmarkStart w:id="0" w:name="_GoBack"/>
-            <w:bookmarkEnd w:id="0"/>
-            <w:r>
-              <w:rPr>
-                <w:rFonts w:ascii="Arial" w:hAnsi="Arial" w:cs="Arial"/>
-              </w:rPr>
-              <w:t>obtidos na pesquisa.</w:t>
+              <w:t>Realizar uma pesquisa bibliográfica para obter o conjunto de requisitos para o sistema</w:t>
+            </w:r>
+            <w:r>
+              <w:rPr>
+                <w:rFonts w:ascii="Arial" w:hAnsi="Arial" w:cs="Arial"/>
+              </w:rPr>
+              <w:t>.</w:t>
             </w:r>
           </w:p>
           <w:p>
@@ -792,19 +1070,7 @@
               <w:rPr>
                 <w:rFonts w:ascii="Arial" w:hAnsi="Arial" w:cs="Arial"/>
               </w:rPr>
-              <w:t>Implemen</w:t>
-            </w:r>
-            <w:r>
-              <w:rPr>
-                <w:rFonts w:ascii="Arial" w:hAnsi="Arial" w:cs="Arial"/>
-              </w:rPr>
-              <w:t>tar</w:t>
-            </w:r>
-            <w:r>
-              <w:rPr>
-                <w:rFonts w:ascii="Arial" w:hAnsi="Arial" w:cs="Arial"/>
-              </w:rPr>
-              <w:t xml:space="preserve"> os diagramas de casos de uso, de componentes, de classe e de estados.</w:t>
+              <w:t>Fazer o refinamento dos requisitos para o sistema.</w:t>
             </w:r>
           </w:p>
           <w:p>
@@ -828,19 +1094,13 @@
               <w:rPr>
                 <w:rFonts w:ascii="Arial" w:hAnsi="Arial" w:cs="Arial"/>
               </w:rPr>
-              <w:t>D</w:t>
-            </w:r>
-            <w:r>
-              <w:rPr>
-                <w:rFonts w:ascii="Arial" w:hAnsi="Arial" w:cs="Arial"/>
-              </w:rPr>
-              <w:t xml:space="preserve">esenvolver </w:t>
-            </w:r>
-            <w:r>
-              <w:rPr>
-                <w:rFonts w:ascii="Arial" w:hAnsi="Arial" w:cs="Arial"/>
-              </w:rPr>
-              <w:t>o protótipo.</w:t>
+              <w:t>Implementar a documentação do sistema</w:t>
+            </w:r>
+            <w:r>
+              <w:rPr>
+                <w:rFonts w:ascii="Arial" w:hAnsi="Arial" w:cs="Arial"/>
+              </w:rPr>
+              <w:t>.</w:t>
             </w:r>
           </w:p>
           <w:p>
@@ -864,19 +1124,31 @@
               <w:rPr>
                 <w:rFonts w:ascii="Arial" w:hAnsi="Arial" w:cs="Arial"/>
               </w:rPr>
-              <w:t>R</w:t>
-            </w:r>
-            <w:r>
-              <w:rPr>
-                <w:rFonts w:ascii="Arial" w:hAnsi="Arial" w:cs="Arial"/>
-              </w:rPr>
-              <w:t>ealizar</w:t>
-            </w:r>
-            <w:r>
-              <w:rPr>
-                <w:rFonts w:ascii="Arial" w:hAnsi="Arial" w:cs="Arial"/>
-              </w:rPr>
-              <w:t xml:space="preserve"> os testes de funcionamento.</w:t>
+              <w:t>D</w:t>
+            </w:r>
+            <w:r>
+              <w:rPr>
+                <w:rFonts w:ascii="Arial" w:hAnsi="Arial" w:cs="Arial"/>
+              </w:rPr>
+              <w:t xml:space="preserve">esenvolver </w:t>
+            </w:r>
+            <w:r>
+              <w:rPr>
+                <w:rFonts w:ascii="Arial" w:hAnsi="Arial" w:cs="Arial"/>
+              </w:rPr>
+              <w:t>o protótipo</w:t>
+            </w:r>
+            <w:r>
+              <w:rPr>
+                <w:rFonts w:ascii="Arial" w:hAnsi="Arial" w:cs="Arial"/>
+              </w:rPr>
+              <w:t xml:space="preserve"> do sistema</w:t>
+            </w:r>
+            <w:r>
+              <w:rPr>
+                <w:rFonts w:ascii="Arial" w:hAnsi="Arial" w:cs="Arial"/>
+              </w:rPr>
+              <w:t>.</w:t>
             </w:r>
           </w:p>
           <w:p>
@@ -900,20 +1172,90 @@
               <w:rPr>
                 <w:rFonts w:ascii="Arial" w:hAnsi="Arial" w:cs="Arial"/>
               </w:rPr>
-              <w:t>Desenvolv</w:t>
-            </w:r>
-            <w:r>
-              <w:rPr>
-                <w:rFonts w:ascii="Arial" w:hAnsi="Arial" w:cs="Arial"/>
-              </w:rPr>
-              <w:t>er</w:t>
-            </w:r>
-            <w:r>
-              <w:rPr>
-                <w:rFonts w:ascii="Arial" w:hAnsi="Arial" w:cs="Arial"/>
-              </w:rPr>
-              <w:t xml:space="preserve"> a documentação.</w:t>
-            </w:r>
+              <w:t>R</w:t>
+            </w:r>
+            <w:r>
+              <w:rPr>
+                <w:rFonts w:ascii="Arial" w:hAnsi="Arial" w:cs="Arial"/>
+              </w:rPr>
+              <w:t>ealizar</w:t>
+            </w:r>
+            <w:r>
+              <w:rPr>
+                <w:rFonts w:ascii="Arial" w:hAnsi="Arial" w:cs="Arial"/>
+              </w:rPr>
+              <w:t xml:space="preserve"> os testes de funcionamento.</w:t>
+            </w:r>
+          </w:p>
+          <w:p>
+            <w:pPr>
+              <w:pStyle w:val="PargrafodaLista"/>
+              <w:widowControl w:val="0"/>
+              <w:numPr>
+                <w:ilvl w:val="0"/>
+                <w:numId w:val="19"/>
+              </w:numPr>
+              <w:autoSpaceDE w:val="0"/>
+              <w:autoSpaceDN w:val="0"/>
+              <w:adjustRightInd w:val="0"/>
+              <w:spacing w:after="120"/>
+              <w:jc w:val="both"/>
+              <w:rPr>
+                <w:rFonts w:ascii="Arial" w:hAnsi="Arial" w:cs="Arial"/>
+              </w:rPr>
+            </w:pPr>
+            <w:r>
+              <w:rPr>
+                <w:rFonts w:ascii="Arial" w:hAnsi="Arial" w:cs="Arial"/>
+              </w:rPr>
+              <w:t>Fazer a análise dos dados obtidos</w:t>
+            </w:r>
+          </w:p>
+          <w:p>
+            <w:pPr>
+              <w:pStyle w:val="PargrafodaLista"/>
+              <w:widowControl w:val="0"/>
+              <w:numPr>
+                <w:ilvl w:val="0"/>
+                <w:numId w:val="19"/>
+              </w:numPr>
+              <w:autoSpaceDE w:val="0"/>
+              <w:autoSpaceDN w:val="0"/>
+              <w:adjustRightInd w:val="0"/>
+              <w:spacing w:after="120"/>
+              <w:jc w:val="both"/>
+              <w:rPr>
+                <w:rFonts w:ascii="Arial" w:hAnsi="Arial" w:cs="Arial"/>
+              </w:rPr>
+            </w:pPr>
+            <w:r>
+              <w:rPr>
+                <w:rFonts w:ascii="Arial" w:hAnsi="Arial" w:cs="Arial"/>
+              </w:rPr>
+              <w:t>Publicação dos resultados</w:t>
+            </w:r>
+            <w:r>
+              <w:rPr>
+                <w:rFonts w:ascii="Arial" w:hAnsi="Arial" w:cs="Arial"/>
+              </w:rPr>
+              <w:t>.</w:t>
+            </w:r>
+            <w:bookmarkStart w:id="0" w:name="_GoBack"/>
+            <w:bookmarkEnd w:id="0"/>
+          </w:p>
+          <w:p>
+            <w:pPr>
+              <w:pStyle w:val="PargrafodaLista"/>
+              <w:widowControl w:val="0"/>
+              <w:autoSpaceDE w:val="0"/>
+              <w:autoSpaceDN w:val="0"/>
+              <w:adjustRightInd w:val="0"/>
+              <w:spacing w:after="120"/>
+              <w:jc w:val="both"/>
+              <w:rPr>
+                <w:rFonts w:ascii="Arial" w:hAnsi="Arial" w:cs="Arial"/>
+              </w:rPr>
+            </w:pPr>
           </w:p>
         </w:tc>
       </w:tr>
@@ -986,24 +1328,70 @@
           </w:p>
           <w:p>
             <w:pPr>
-              <w:widowControl w:val="0"/>
-              <w:autoSpaceDE w:val="0"/>
-              <w:autoSpaceDN w:val="0"/>
-              <w:adjustRightInd w:val="0"/>
-              <w:spacing w:after="120"/>
-              <w:ind w:firstLine="709"/>
+              <w:spacing w:before="120" w:after="120"/>
               <w:jc w:val="both"/>
               <w:rPr>
                 <w:rFonts w:ascii="Arial" w:hAnsi="Arial" w:cs="Arial"/>
-              </w:rPr>
-            </w:pPr>
-            <w:r>
-              <w:rPr>
-                <w:sz w:val="24"/>
-                <w:szCs w:val="24"/>
-              </w:rPr>
-              <w:lastRenderedPageBreak/>
-              <w:t>Para que se atinja o objetivo deste projeto inicialmente é realizada uma pesquisa exploratória para identificação das principais necessidades e requisitos para o sistema.</w:t>
+                <w:b/>
+              </w:rPr>
+            </w:pPr>
+          </w:p>
+          <w:p>
+            <w:pPr>
+              <w:spacing w:line="360" w:lineRule="auto"/>
+              <w:ind w:right="382"/>
+              <w:jc w:val="both"/>
+              <w:rPr>
+                <w:rFonts w:ascii="Arial" w:hAnsi="Arial" w:cs="Arial"/>
+              </w:rPr>
+            </w:pPr>
+            <w:r>
+              <w:rPr>
+                <w:rFonts w:ascii="Arial" w:hAnsi="Arial" w:cs="Arial"/>
+              </w:rPr>
+              <w:t>Partindo de uma pesquisa bibliográfica onde é feito um levantamento das últimas pesquisas sobre práticas de consumo eficiente, é realizado a identificação dos principais requisitos para o sistema. Com os requisitos bem definidos será então pesquisado as tecnologias que se encaixam com o pressuposto. Já com a fundamentação teórica realizad</w:t>
+            </w:r>
+            <w:r>
+              <w:rPr>
+                <w:rFonts w:ascii="Arial" w:hAnsi="Arial" w:cs="Arial"/>
+              </w:rPr>
+              <w:t>a, é então desenvolvido um estudo de caso onde se constrói um</w:t>
+            </w:r>
+            <w:r>
+              <w:rPr>
+                <w:rFonts w:ascii="Arial" w:hAnsi="Arial" w:cs="Arial"/>
+              </w:rPr>
+              <w:t xml:space="preserve"> protótipo de sistema embarcado</w:t>
+            </w:r>
+            <w:r>
+              <w:rPr>
+                <w:rFonts w:ascii="Arial" w:hAnsi="Arial" w:cs="Arial"/>
+              </w:rPr>
+              <w:t xml:space="preserve"> </w:t>
+            </w:r>
+            <w:r>
+              <w:rPr>
+                <w:rFonts w:ascii="Arial" w:hAnsi="Arial" w:cs="Arial"/>
+              </w:rPr>
+              <w:t>para fins de</w:t>
+            </w:r>
+            <w:r>
+              <w:rPr>
+                <w:rFonts w:ascii="Arial" w:hAnsi="Arial" w:cs="Arial"/>
+              </w:rPr>
+              <w:t xml:space="preserve"> análise em campo </w:t>
+            </w:r>
+            <w:r>
+              <w:rPr>
+                <w:rFonts w:ascii="Arial" w:hAnsi="Arial" w:cs="Arial"/>
+              </w:rPr>
+              <w:t xml:space="preserve">e de avaliação de </w:t>
+            </w:r>
+            <w:r>
+              <w:rPr>
+                <w:rFonts w:ascii="Arial" w:hAnsi="Arial" w:cs="Arial"/>
+              </w:rPr>
+              <w:t>desempenho.</w:t>
             </w:r>
           </w:p>
           <w:p>
@@ -2029,15 +2417,13 @@
               </w:rPr>
               <w:t xml:space="preserve">Referências </w:t>
             </w:r>
-            <w:proofErr w:type="spellStart"/>
             <w:r>
               <w:rPr>
                 <w:sz w:val="28"/>
                 <w:szCs w:val="28"/>
               </w:rPr>
-              <w:t>bibiográficas</w:t>
-            </w:r>
-            <w:proofErr w:type="spellEnd"/>
+              <w:t>bibliográficas</w:t>
+            </w:r>
             <w:r>
               <w:rPr>
                 <w:sz w:val="28"/>
@@ -2198,7 +2584,7 @@
         <w:rFonts w:ascii="Arial" w:hAnsi="Arial"/>
         <w:noProof/>
       </w:rPr>
-      <w:t>2</w:t>
+      <w:t>3</w:t>
     </w:r>
     <w:r>
       <w:rPr>
@@ -2235,7 +2621,7 @@
         <w:rFonts w:ascii="Arial" w:hAnsi="Arial"/>
         <w:noProof/>
       </w:rPr>
-      <w:t>2</w:t>
+      <w:t>3</w:t>
     </w:r>
     <w:r>
       <w:rPr>
@@ -2361,7 +2747,7 @@
         <w:rFonts w:ascii="Arial" w:hAnsi="Arial"/>
         <w:noProof/>
       </w:rPr>
-      <w:t>2</w:t>
+      <w:t>3</w:t>
     </w:r>
     <w:r>
       <w:rPr>
@@ -5520,6 +5906,7 @@
   <w:style w:type="character" w:default="1" w:styleId="Fontepargpadro">
     <w:name w:val="Default Paragraph Font"/>
     <w:uiPriority w:val="1"/>
+    <w:semiHidden/>
     <w:unhideWhenUsed/>
   </w:style>
   <w:style w:type="table" w:default="1" w:styleId="Tabelanormal">
@@ -5570,6 +5957,7 @@
     <w:basedOn w:val="Tabelanormal"/>
     <w:rsid w:val="00FE06C4"/>
     <w:tblPr>
+      <w:tblInd w:w="0" w:type="dxa"/>
       <w:tblBorders>
         <w:top w:val="single" w:sz="4" w:space="0" w:color="auto"/>
         <w:left w:val="single" w:sz="4" w:space="0" w:color="auto"/>
@@ -5578,6 +5966,12 @@
         <w:insideH w:val="single" w:sz="4" w:space="0" w:color="auto"/>
         <w:insideV w:val="single" w:sz="4" w:space="0" w:color="auto"/>
       </w:tblBorders>
+      <w:tblCellMar>
+        <w:top w:w="0" w:type="dxa"/>
+        <w:left w:w="108" w:type="dxa"/>
+        <w:bottom w:w="0" w:type="dxa"/>
+        <w:right w:w="108" w:type="dxa"/>
+      </w:tblCellMar>
     </w:tblPr>
   </w:style>
   <w:style w:type="paragraph" w:styleId="Textodebalo">

</xml_diff>